<commit_message>
Zwischenssicherung Java Dateinen Schreiben / Hendrix Bsp PDFs
</commit_message>
<xml_diff>
--- a/JAVA_SE_2_tutorial_Almus/Inhalt_Java.docx
+++ b/JAVA_SE_2_tutorial_Almus/Inhalt_Java.docx
@@ -5,12 +5,11 @@
     <w:p>
       <w:pPr>
         <w:spacing w:after="142"/>
-        <w:ind w:left="0" w:firstLine="0"/>
-      </w:pPr>
-      <w:r>
-        <w:rPr>
+      </w:pPr>
+      <w:r>
+        <w:rPr>
+          <w:rFonts w:ascii="Calibri" w:eastAsia="Calibri" w:hAnsi="Calibri" w:cs="Calibri"/>
           <w:b/>
-          <w:sz w:val="24"/>
         </w:rPr>
         <w:t xml:space="preserve">Inhalt </w:t>
       </w:r>
@@ -232,30 +231,20 @@
         </w:numPr>
         <w:ind w:firstLine="360"/>
       </w:pPr>
-      <w:proofErr w:type="spellStart"/>
-      <w:r>
-        <w:t>if</w:t>
-      </w:r>
-      <w:proofErr w:type="spellEnd"/>
-      <w:r>
-        <w:t xml:space="preserve">-Anweisung </w:t>
-      </w:r>
-    </w:p>
-    <w:p>
-      <w:pPr>
-        <w:numPr>
-          <w:ilvl w:val="0"/>
-          <w:numId w:val="1"/>
-        </w:numPr>
-        <w:ind w:firstLine="360"/>
-      </w:pPr>
-      <w:proofErr w:type="spellStart"/>
-      <w:r>
-        <w:t>switch</w:t>
-      </w:r>
-      <w:proofErr w:type="spellEnd"/>
-      <w:r>
-        <w:t xml:space="preserve">-Anweisung </w:t>
+      <w:r>
+        <w:t xml:space="preserve">if-Anweisung </w:t>
+      </w:r>
+    </w:p>
+    <w:p>
+      <w:pPr>
+        <w:numPr>
+          <w:ilvl w:val="0"/>
+          <w:numId w:val="1"/>
+        </w:numPr>
+        <w:ind w:firstLine="360"/>
+      </w:pPr>
+      <w:r>
+        <w:t xml:space="preserve">switch-Anweisung </w:t>
       </w:r>
     </w:p>
     <w:p>
@@ -387,6 +376,7 @@
       </w:r>
       <w:r>
         <w:rPr>
+          <w:rFonts w:ascii="Calibri" w:eastAsia="Calibri" w:hAnsi="Calibri" w:cs="Calibri"/>
           <w:i/>
         </w:rPr>
         <w:t>String</w:t>
@@ -403,20 +393,13 @@
       <w:r>
         <w:t xml:space="preserve">Die Klasse </w:t>
       </w:r>
-      <w:proofErr w:type="spellStart"/>
-      <w:r>
-        <w:rPr>
+      <w:r>
+        <w:rPr>
+          <w:rFonts w:ascii="Calibri" w:eastAsia="Calibri" w:hAnsi="Calibri" w:cs="Calibri"/>
           <w:i/>
         </w:rPr>
-        <w:t>Stri</w:t>
-      </w:r>
-      <w:r>
-        <w:rPr>
-          <w:i/>
-        </w:rPr>
-        <w:t>ngBuffer</w:t>
-      </w:r>
-      <w:proofErr w:type="spellEnd"/>
+        <w:t>StringBuffer</w:t>
+      </w:r>
       <w:r>
         <w:t xml:space="preserve"> </w:t>
       </w:r>
@@ -427,7 +410,6 @@
         <w:ind w:left="13"/>
       </w:pPr>
       <w:r>
-        <w:lastRenderedPageBreak/>
         <w:t xml:space="preserve">Wrapper-Klassen </w:t>
       </w:r>
     </w:p>
@@ -454,6 +436,7 @@
         <w:ind w:left="13"/>
       </w:pPr>
       <w:r>
+        <w:lastRenderedPageBreak/>
         <w:t xml:space="preserve">Packages </w:t>
       </w:r>
     </w:p>
@@ -488,14 +471,13 @@
       <w:r>
         <w:t xml:space="preserve">Die Superklasse </w:t>
       </w:r>
-      <w:proofErr w:type="spellStart"/>
-      <w:r>
-        <w:rPr>
+      <w:r>
+        <w:rPr>
+          <w:rFonts w:ascii="Calibri" w:eastAsia="Calibri" w:hAnsi="Calibri" w:cs="Calibri"/>
           <w:i/>
         </w:rPr>
         <w:t>Object</w:t>
       </w:r>
-      <w:proofErr w:type="spellEnd"/>
       <w:r>
         <w:t xml:space="preserve"> </w:t>
       </w:r>
@@ -512,14 +494,13 @@
       <w:r>
         <w:t xml:space="preserve">Methode </w:t>
       </w:r>
-      <w:proofErr w:type="spellStart"/>
-      <w:r>
-        <w:rPr>
+      <w:r>
+        <w:rPr>
+          <w:rFonts w:ascii="Calibri" w:eastAsia="Calibri" w:hAnsi="Calibri" w:cs="Calibri"/>
           <w:i/>
         </w:rPr>
         <w:t>getClass</w:t>
       </w:r>
-      <w:proofErr w:type="spellEnd"/>
       <w:r>
         <w:t xml:space="preserve"> </w:t>
       </w:r>
@@ -535,14 +516,13 @@
       <w:r>
         <w:t xml:space="preserve">Methode </w:t>
       </w:r>
-      <w:proofErr w:type="spellStart"/>
-      <w:r>
-        <w:rPr>
+      <w:r>
+        <w:rPr>
+          <w:rFonts w:ascii="Calibri" w:eastAsia="Calibri" w:hAnsi="Calibri" w:cs="Calibri"/>
           <w:i/>
         </w:rPr>
         <w:t>clone</w:t>
       </w:r>
-      <w:proofErr w:type="spellEnd"/>
       <w:r>
         <w:t xml:space="preserve"> </w:t>
       </w:r>
@@ -559,14 +539,13 @@
       <w:r>
         <w:t xml:space="preserve">Methode </w:t>
       </w:r>
-      <w:proofErr w:type="spellStart"/>
-      <w:r>
-        <w:rPr>
+      <w:r>
+        <w:rPr>
+          <w:rFonts w:ascii="Calibri" w:eastAsia="Calibri" w:hAnsi="Calibri" w:cs="Calibri"/>
           <w:i/>
         </w:rPr>
         <w:t>toString</w:t>
       </w:r>
-      <w:proofErr w:type="spellEnd"/>
       <w:r>
         <w:t xml:space="preserve"> </w:t>
       </w:r>
@@ -582,14 +561,13 @@
       <w:r>
         <w:t xml:space="preserve">Methode </w:t>
       </w:r>
-      <w:proofErr w:type="spellStart"/>
-      <w:r>
-        <w:rPr>
+      <w:r>
+        <w:rPr>
+          <w:rFonts w:ascii="Calibri" w:eastAsia="Calibri" w:hAnsi="Calibri" w:cs="Calibri"/>
           <w:i/>
         </w:rPr>
         <w:t>equals</w:t>
       </w:r>
-      <w:proofErr w:type="spellEnd"/>
       <w:r>
         <w:t xml:space="preserve"> </w:t>
       </w:r>
@@ -606,14 +584,13 @@
       <w:r>
         <w:t xml:space="preserve">Methode </w:t>
       </w:r>
-      <w:proofErr w:type="spellStart"/>
-      <w:r>
-        <w:rPr>
+      <w:r>
+        <w:rPr>
+          <w:rFonts w:ascii="Calibri" w:eastAsia="Calibri" w:hAnsi="Calibri" w:cs="Calibri"/>
           <w:i/>
         </w:rPr>
         <w:t>hashCode</w:t>
       </w:r>
-      <w:proofErr w:type="spellEnd"/>
       <w:r>
         <w:t xml:space="preserve"> </w:t>
       </w:r>
@@ -656,19 +633,23 @@
           <w:ilvl w:val="0"/>
           <w:numId w:val="1"/>
         </w:numPr>
-        <w:spacing w:after="0" w:line="411" w:lineRule="auto"/>
+        <w:spacing w:line="411" w:lineRule="auto"/>
         <w:ind w:firstLine="360"/>
       </w:pPr>
       <w:r>
         <w:t xml:space="preserve">Sets </w:t>
       </w:r>
-      <w:proofErr w:type="spellStart"/>
-      <w:r>
-        <w:t>Exceptions</w:t>
-      </w:r>
-      <w:proofErr w:type="spellEnd"/>
-      <w:r>
-        <w:t xml:space="preserve"> </w:t>
+    </w:p>
+    <w:p>
+      <w:pPr>
+        <w:spacing w:line="411" w:lineRule="auto"/>
+        <w:ind w:left="708"/>
+      </w:pPr>
+      <w:r>
+        <w:tab/>
+      </w:r>
+      <w:r>
+        <w:t xml:space="preserve">Exceptions </w:t>
       </w:r>
     </w:p>
     <w:p>
@@ -676,13 +657,8 @@
         <w:spacing w:after="160"/>
         <w:ind w:left="11"/>
       </w:pPr>
-      <w:proofErr w:type="spellStart"/>
-      <w:r>
-        <w:t>Assertions</w:t>
-      </w:r>
-      <w:proofErr w:type="spellEnd"/>
-      <w:r>
-        <w:t xml:space="preserve"> </w:t>
+      <w:r>
+        <w:t xml:space="preserve">Assertions </w:t>
       </w:r>
     </w:p>
     <w:p>
@@ -707,6 +683,7 @@
       </w:r>
       <w:r>
         <w:rPr>
+          <w:rFonts w:ascii="Calibri" w:eastAsia="Calibri" w:hAnsi="Calibri" w:cs="Calibri"/>
           <w:i/>
         </w:rPr>
         <w:t>File</w:t>
@@ -727,14 +704,13 @@
       <w:r>
         <w:t xml:space="preserve">Die Klasse </w:t>
       </w:r>
-      <w:proofErr w:type="spellStart"/>
-      <w:r>
-        <w:rPr>
+      <w:r>
+        <w:rPr>
+          <w:rFonts w:ascii="Calibri" w:eastAsia="Calibri" w:hAnsi="Calibri" w:cs="Calibri"/>
           <w:i/>
         </w:rPr>
         <w:t>RandomAccessFile</w:t>
       </w:r>
-      <w:proofErr w:type="spellEnd"/>
       <w:r>
         <w:t xml:space="preserve"> </w:t>
       </w:r>
@@ -756,22 +732,17 @@
         </w:numPr>
         <w:ind w:firstLine="360"/>
       </w:pPr>
-      <w:proofErr w:type="spellStart"/>
-      <w:r>
-        <w:t>Character</w:t>
-      </w:r>
-      <w:proofErr w:type="spellEnd"/>
-      <w:r>
-        <w:t xml:space="preserve">-Streams </w:t>
-      </w:r>
-    </w:p>
-    <w:p>
-      <w:pPr>
-        <w:numPr>
-          <w:ilvl w:val="0"/>
-          <w:numId w:val="1"/>
-        </w:numPr>
-        <w:spacing w:after="0" w:line="413" w:lineRule="auto"/>
+      <w:r>
+        <w:t xml:space="preserve">Character-Streams </w:t>
+      </w:r>
+    </w:p>
+    <w:p>
+      <w:pPr>
+        <w:numPr>
+          <w:ilvl w:val="0"/>
+          <w:numId w:val="1"/>
+        </w:numPr>
+        <w:spacing w:line="413" w:lineRule="auto"/>
         <w:ind w:firstLine="360"/>
       </w:pPr>
       <w:r>
@@ -797,6 +768,7 @@
       </w:r>
       <w:r>
         <w:rPr>
+          <w:rFonts w:ascii="Calibri" w:eastAsia="Calibri" w:hAnsi="Calibri" w:cs="Calibri"/>
           <w:i/>
         </w:rPr>
         <w:t>System</w:t>
@@ -808,20 +780,623 @@
     <w:p>
       <w:pPr>
         <w:spacing w:after="158"/>
-        <w:ind w:left="1" w:firstLine="0"/>
+        <w:ind w:left="1"/>
       </w:pPr>
       <w:r>
         <w:t xml:space="preserve"> </w:t>
       </w:r>
     </w:p>
     <w:p>
-      <w:pPr>
+      <w:r>
+        <w:br w:type="page"/>
+      </w:r>
+    </w:p>
+    <w:p>
+      <w:pPr>
+        <w:spacing w:after="158"/>
+        <w:ind w:left="1"/>
+      </w:pPr>
+    </w:p>
+    <w:p>
+      <w:pPr>
+        <w:spacing w:after="158"/>
+        <w:ind w:left="1"/>
+      </w:pPr>
+    </w:p>
+    <w:p>
+      <w:pPr>
+        <w:spacing w:after="158"/>
+        <w:ind w:left="1"/>
+      </w:pPr>
+    </w:p>
+    <w:p>
+      <w:pPr>
+        <w:spacing w:after="158"/>
+        <w:ind w:left="1"/>
+      </w:pPr>
+      <w:r>
+        <w:t>FR:</w:t>
+      </w:r>
+    </w:p>
+    <w:p>
+      <w:pPr>
+        <w:spacing w:after="233"/>
+      </w:pPr>
+      <w:r>
+        <w:t xml:space="preserve">Collections </w:t>
+      </w:r>
+    </w:p>
+    <w:p>
+      <w:pPr>
+        <w:numPr>
+          <w:ilvl w:val="0"/>
+          <w:numId w:val="1"/>
+        </w:numPr>
+        <w:ind w:firstLine="360"/>
+      </w:pPr>
+      <w:r>
+        <w:t xml:space="preserve">Generische Datentypen </w:t>
+      </w:r>
+    </w:p>
+    <w:p>
+      <w:pPr>
+        <w:numPr>
+          <w:ilvl w:val="0"/>
+          <w:numId w:val="1"/>
+        </w:numPr>
+        <w:ind w:firstLine="360"/>
+      </w:pPr>
+      <w:r>
+        <w:t xml:space="preserve">Listen </w:t>
+      </w:r>
+    </w:p>
+    <w:p>
+      <w:pPr>
+        <w:numPr>
+          <w:ilvl w:val="0"/>
+          <w:numId w:val="1"/>
+        </w:numPr>
+        <w:spacing w:line="411" w:lineRule="auto"/>
+        <w:ind w:firstLine="360"/>
+      </w:pPr>
+      <w:r>
+        <w:t xml:space="preserve">Sets Exceptions </w:t>
+      </w:r>
+    </w:p>
+    <w:p>
+      <w:pPr>
+        <w:pStyle w:val="ListParagraph"/>
+        <w:numPr>
+          <w:ilvl w:val="0"/>
+          <w:numId w:val="3"/>
+        </w:numPr>
+        <w:rPr>
+          <w:rFonts w:ascii="Times New Roman" w:eastAsia="Times New Roman" w:hAnsi="Times New Roman" w:cs="Times New Roman"/>
+          <w:color w:val="auto"/>
+          <w:sz w:val="24"/>
+          <w:lang w:val="en-DE" w:eastAsia="en-GB" w:bidi="ar-SA"/>
+        </w:rPr>
+      </w:pPr>
+      <w:r>
+        <w:rPr>
+          <w:rStyle w:val="Strong"/>
+          <w:rFonts w:ascii="Times" w:hAnsi="Times"/>
+          <w:sz w:val="27"/>
+          <w:szCs w:val="27"/>
+        </w:rPr>
+        <w:t>Übung 17</w:t>
+      </w:r>
+      <w:r>
+        <w:rPr>
+          <w:rStyle w:val="Strong"/>
+          <w:rFonts w:ascii="Times" w:hAnsi="Times"/>
+          <w:sz w:val="27"/>
+          <w:szCs w:val="27"/>
+        </w:rPr>
+        <w:fldChar w:fldCharType="begin">
+          <w:ffData>
+            <w:name w:val="Check3"/>
+            <w:enabled/>
+            <w:calcOnExit w:val="0"/>
+            <w:checkBox>
+              <w:sizeAuto/>
+              <w:default w:val="0"/>
+            </w:checkBox>
+          </w:ffData>
+        </w:fldChar>
+      </w:r>
+      <w:bookmarkStart w:id="0" w:name="Check3"/>
+      <w:r>
+        <w:rPr>
+          <w:rStyle w:val="Strong"/>
+          <w:rFonts w:ascii="Times" w:hAnsi="Times"/>
+          <w:sz w:val="27"/>
+          <w:szCs w:val="27"/>
+        </w:rPr>
+        <w:instrText xml:space="preserve"> FORMCHECKBOX </w:instrText>
+      </w:r>
+      <w:r>
+        <w:rPr>
+          <w:rStyle w:val="Strong"/>
+          <w:rFonts w:ascii="Times" w:hAnsi="Times"/>
+          <w:sz w:val="27"/>
+          <w:szCs w:val="27"/>
+        </w:rPr>
+      </w:r>
+      <w:r>
+        <w:rPr>
+          <w:rStyle w:val="Strong"/>
+          <w:rFonts w:ascii="Times" w:hAnsi="Times"/>
+          <w:sz w:val="27"/>
+          <w:szCs w:val="27"/>
+        </w:rPr>
+        <w:fldChar w:fldCharType="separate"/>
+      </w:r>
+      <w:r>
+        <w:rPr>
+          <w:rStyle w:val="Strong"/>
+          <w:rFonts w:ascii="Times" w:hAnsi="Times"/>
+          <w:sz w:val="27"/>
+          <w:szCs w:val="27"/>
+        </w:rPr>
+        <w:fldChar w:fldCharType="end"/>
+      </w:r>
+      <w:bookmarkEnd w:id="0"/>
+      <w:r>
+        <w:rPr>
+          <w:rStyle w:val="Strong"/>
+          <w:rFonts w:ascii="Times" w:hAnsi="Times"/>
+          <w:sz w:val="27"/>
+          <w:szCs w:val="27"/>
+        </w:rPr>
+        <w:t>, 18</w:t>
+      </w:r>
+      <w:r>
+        <w:rPr>
+          <w:rStyle w:val="Strong"/>
+          <w:rFonts w:ascii="Times" w:hAnsi="Times"/>
+          <w:sz w:val="27"/>
+          <w:szCs w:val="27"/>
+        </w:rPr>
+        <w:fldChar w:fldCharType="begin">
+          <w:ffData>
+            <w:name w:val="Check4"/>
+            <w:enabled/>
+            <w:calcOnExit w:val="0"/>
+            <w:checkBox>
+              <w:sizeAuto/>
+              <w:default w:val="0"/>
+            </w:checkBox>
+          </w:ffData>
+        </w:fldChar>
+      </w:r>
+      <w:bookmarkStart w:id="1" w:name="Check4"/>
+      <w:r>
+        <w:rPr>
+          <w:rStyle w:val="Strong"/>
+          <w:rFonts w:ascii="Times" w:hAnsi="Times"/>
+          <w:sz w:val="27"/>
+          <w:szCs w:val="27"/>
+        </w:rPr>
+        <w:instrText xml:space="preserve"> FORMCHECKBOX </w:instrText>
+      </w:r>
+      <w:r>
+        <w:rPr>
+          <w:rStyle w:val="Strong"/>
+          <w:rFonts w:ascii="Times" w:hAnsi="Times"/>
+          <w:sz w:val="27"/>
+          <w:szCs w:val="27"/>
+        </w:rPr>
+      </w:r>
+      <w:r>
+        <w:rPr>
+          <w:rStyle w:val="Strong"/>
+          <w:rFonts w:ascii="Times" w:hAnsi="Times"/>
+          <w:sz w:val="27"/>
+          <w:szCs w:val="27"/>
+        </w:rPr>
+        <w:fldChar w:fldCharType="separate"/>
+      </w:r>
+      <w:r>
+        <w:rPr>
+          <w:rStyle w:val="Strong"/>
+          <w:rFonts w:ascii="Times" w:hAnsi="Times"/>
+          <w:sz w:val="27"/>
+          <w:szCs w:val="27"/>
+        </w:rPr>
+        <w:fldChar w:fldCharType="end"/>
+      </w:r>
+      <w:bookmarkEnd w:id="1"/>
+    </w:p>
+    <w:p>
+      <w:pPr>
+        <w:spacing w:after="158"/>
+        <w:ind w:left="1"/>
+      </w:pPr>
+    </w:p>
+    <w:p>
+      <w:pPr>
+        <w:spacing w:after="158"/>
+        <w:ind w:left="1"/>
+      </w:pPr>
+    </w:p>
+    <w:p>
+      <w:pPr>
+        <w:spacing w:after="158"/>
+        <w:ind w:left="1"/>
+      </w:pPr>
+    </w:p>
+    <w:p>
+      <w:pPr>
+        <w:spacing w:after="158"/>
+        <w:ind w:left="1"/>
+      </w:pPr>
+      <w:r>
+        <w:t>+</w:t>
+      </w:r>
+    </w:p>
+    <w:p>
+      <w:pPr>
+        <w:spacing w:after="158"/>
+        <w:ind w:left="1"/>
+      </w:pPr>
+      <w:r>
+        <w:t xml:space="preserve">Vererbung un Polymorphismus </w:t>
+      </w:r>
+    </w:p>
+    <w:p>
+      <w:pPr>
+        <w:pStyle w:val="NormalWeb"/>
+        <w:rPr>
+          <w:rFonts w:ascii="Times" w:hAnsi="Times"/>
+          <w:color w:val="000000"/>
+          <w:sz w:val="27"/>
+          <w:szCs w:val="27"/>
+        </w:rPr>
+      </w:pPr>
+      <w:r>
+        <w:rPr>
+          <w:rStyle w:val="Strong"/>
+          <w:rFonts w:ascii="Times" w:hAnsi="Times"/>
+          <w:color w:val="000000"/>
+          <w:sz w:val="27"/>
+          <w:szCs w:val="27"/>
+        </w:rPr>
+        <w:tab/>
+      </w:r>
+      <w:r>
+        <w:rPr>
+          <w:rStyle w:val="Strong"/>
+          <w:rFonts w:ascii="Times" w:hAnsi="Times"/>
+          <w:color w:val="000000"/>
+          <w:sz w:val="27"/>
+          <w:szCs w:val="27"/>
+        </w:rPr>
+        <w:t>Übung 11</w:t>
+      </w:r>
+      <w:r>
+        <w:rPr>
+          <w:rStyle w:val="Strong"/>
+          <w:rFonts w:ascii="Times" w:hAnsi="Times"/>
+          <w:color w:val="000000"/>
+          <w:sz w:val="27"/>
+          <w:szCs w:val="27"/>
+        </w:rPr>
+        <w:fldChar w:fldCharType="begin">
+          <w:ffData>
+            <w:name w:val="Check1"/>
+            <w:enabled/>
+            <w:calcOnExit w:val="0"/>
+            <w:checkBox>
+              <w:sizeAuto/>
+              <w:default w:val="1"/>
+            </w:checkBox>
+          </w:ffData>
+        </w:fldChar>
+      </w:r>
+      <w:bookmarkStart w:id="2" w:name="Check1"/>
+      <w:r>
+        <w:rPr>
+          <w:rStyle w:val="Strong"/>
+          <w:rFonts w:ascii="Times" w:hAnsi="Times"/>
+          <w:color w:val="000000"/>
+          <w:sz w:val="27"/>
+          <w:szCs w:val="27"/>
+        </w:rPr>
+        <w:instrText xml:space="preserve"> FORMCHECKBOX </w:instrText>
+      </w:r>
+      <w:r>
+        <w:rPr>
+          <w:rStyle w:val="Strong"/>
+          <w:rFonts w:ascii="Times" w:hAnsi="Times"/>
+          <w:color w:val="000000"/>
+          <w:sz w:val="27"/>
+          <w:szCs w:val="27"/>
+        </w:rPr>
+      </w:r>
+      <w:r>
+        <w:rPr>
+          <w:rStyle w:val="Strong"/>
+          <w:rFonts w:ascii="Times" w:hAnsi="Times"/>
+          <w:color w:val="000000"/>
+          <w:sz w:val="27"/>
+          <w:szCs w:val="27"/>
+        </w:rPr>
+        <w:fldChar w:fldCharType="end"/>
+      </w:r>
+      <w:bookmarkEnd w:id="2"/>
+      <w:r>
+        <w:rPr>
+          <w:rStyle w:val="Strong"/>
+          <w:rFonts w:ascii="Times" w:hAnsi="Times"/>
+          <w:sz w:val="27"/>
+          <w:szCs w:val="27"/>
+        </w:rPr>
+        <w:t xml:space="preserve">, </w:t>
+      </w:r>
+      <w:r>
+        <w:rPr>
+          <w:rStyle w:val="Strong"/>
+          <w:rFonts w:ascii="Times" w:hAnsi="Times"/>
+          <w:color w:val="000000"/>
+          <w:sz w:val="27"/>
+          <w:szCs w:val="27"/>
+        </w:rPr>
+        <w:t>Übung 12</w:t>
+      </w:r>
+      <w:r>
+        <w:rPr>
+          <w:rStyle w:val="Strong"/>
+          <w:rFonts w:ascii="Times" w:hAnsi="Times"/>
+          <w:color w:val="000000"/>
+          <w:sz w:val="27"/>
+          <w:szCs w:val="27"/>
+        </w:rPr>
+        <w:fldChar w:fldCharType="begin">
+          <w:ffData>
+            <w:name w:val="Check2"/>
+            <w:enabled/>
+            <w:calcOnExit w:val="0"/>
+            <w:checkBox>
+              <w:sizeAuto/>
+              <w:default w:val="1"/>
+            </w:checkBox>
+          </w:ffData>
+        </w:fldChar>
+      </w:r>
+      <w:bookmarkStart w:id="3" w:name="Check2"/>
+      <w:r>
+        <w:rPr>
+          <w:rStyle w:val="Strong"/>
+          <w:rFonts w:ascii="Times" w:hAnsi="Times"/>
+          <w:color w:val="000000"/>
+          <w:sz w:val="27"/>
+          <w:szCs w:val="27"/>
+        </w:rPr>
+        <w:instrText xml:space="preserve"> FORMCHECKBOX </w:instrText>
+      </w:r>
+      <w:r>
+        <w:rPr>
+          <w:rStyle w:val="Strong"/>
+          <w:rFonts w:ascii="Times" w:hAnsi="Times"/>
+          <w:color w:val="000000"/>
+          <w:sz w:val="27"/>
+          <w:szCs w:val="27"/>
+        </w:rPr>
+      </w:r>
+      <w:r>
+        <w:rPr>
+          <w:rStyle w:val="Strong"/>
+          <w:rFonts w:ascii="Times" w:hAnsi="Times"/>
+          <w:color w:val="000000"/>
+          <w:sz w:val="27"/>
+          <w:szCs w:val="27"/>
+        </w:rPr>
+        <w:fldChar w:fldCharType="end"/>
+      </w:r>
+      <w:bookmarkEnd w:id="3"/>
+    </w:p>
+    <w:p>
+      <w:pPr>
+        <w:pStyle w:val="ListParagraph"/>
+        <w:spacing w:after="158"/>
+        <w:ind w:left="361" w:firstLine="0"/>
+      </w:pPr>
+    </w:p>
+    <w:p>
+      <w:pPr>
+        <w:ind w:left="1"/>
+      </w:pPr>
+      <w:r>
+        <w:t xml:space="preserve"> </w:t>
+      </w:r>
+      <w:r>
+        <w:t>abstrakte Klassen</w:t>
+      </w:r>
+    </w:p>
+    <w:p>
+      <w:pPr>
+        <w:ind w:left="1"/>
+      </w:pPr>
+      <w:r>
+        <w:tab/>
+      </w:r>
+      <w:r>
+        <w:rPr>
+          <w:rStyle w:val="Strong"/>
+          <w:rFonts w:ascii="Times" w:hAnsi="Times"/>
+          <w:color w:val="000000"/>
+          <w:sz w:val="27"/>
+          <w:szCs w:val="27"/>
+        </w:rPr>
+        <w:t>Übung 14</w:t>
+      </w:r>
+      <w:r>
+        <w:rPr>
+          <w:rStyle w:val="Strong"/>
+          <w:rFonts w:ascii="Times" w:hAnsi="Times"/>
+          <w:sz w:val="27"/>
+          <w:szCs w:val="27"/>
+        </w:rPr>
+        <w:fldChar w:fldCharType="begin">
+          <w:ffData>
+            <w:name w:val="Check6"/>
+            <w:enabled/>
+            <w:calcOnExit w:val="0"/>
+            <w:checkBox>
+              <w:sizeAuto/>
+              <w:default w:val="0"/>
+            </w:checkBox>
+          </w:ffData>
+        </w:fldChar>
+      </w:r>
+      <w:bookmarkStart w:id="4" w:name="Check6"/>
+      <w:r>
+        <w:rPr>
+          <w:rStyle w:val="Strong"/>
+          <w:rFonts w:ascii="Times" w:hAnsi="Times"/>
+          <w:sz w:val="27"/>
+          <w:szCs w:val="27"/>
+        </w:rPr>
+        <w:instrText xml:space="preserve"> FORMCHECKBOX </w:instrText>
+      </w:r>
+      <w:r>
+        <w:rPr>
+          <w:rStyle w:val="Strong"/>
+          <w:rFonts w:ascii="Times" w:hAnsi="Times"/>
+          <w:sz w:val="27"/>
+          <w:szCs w:val="27"/>
+        </w:rPr>
+      </w:r>
+      <w:r>
+        <w:rPr>
+          <w:rStyle w:val="Strong"/>
+          <w:rFonts w:ascii="Times" w:hAnsi="Times"/>
+          <w:sz w:val="27"/>
+          <w:szCs w:val="27"/>
+        </w:rPr>
+        <w:fldChar w:fldCharType="separate"/>
+      </w:r>
+      <w:r>
+        <w:rPr>
+          <w:rStyle w:val="Strong"/>
+          <w:rFonts w:ascii="Times" w:hAnsi="Times"/>
+          <w:sz w:val="27"/>
+          <w:szCs w:val="27"/>
+        </w:rPr>
+        <w:fldChar w:fldCharType="end"/>
+      </w:r>
+      <w:bookmarkEnd w:id="4"/>
+    </w:p>
+    <w:p>
+      <w:pPr>
+        <w:pStyle w:val="ListParagraph"/>
+        <w:ind w:left="361" w:firstLine="0"/>
+      </w:pPr>
+    </w:p>
+    <w:p>
+      <w:pPr>
+        <w:ind w:left="1"/>
+      </w:pPr>
+    </w:p>
+    <w:p>
+      <w:pPr>
+        <w:ind w:left="1"/>
+      </w:pPr>
+      <w:r>
+        <w:t>Interfaces</w:t>
+      </w:r>
+    </w:p>
+    <w:p>
+      <w:pPr>
+        <w:pStyle w:val="NormalWeb"/>
+        <w:ind w:left="361"/>
+        <w:rPr>
+          <w:rFonts w:ascii="Times" w:hAnsi="Times"/>
+          <w:color w:val="000000"/>
+          <w:sz w:val="27"/>
+          <w:szCs w:val="27"/>
+        </w:rPr>
+      </w:pPr>
+      <w:r>
+        <w:rPr>
+          <w:rStyle w:val="Strong"/>
+          <w:rFonts w:ascii="Times" w:hAnsi="Times"/>
+          <w:color w:val="000000"/>
+          <w:sz w:val="27"/>
+          <w:szCs w:val="27"/>
+        </w:rPr>
+        <w:tab/>
+        <w:t>Übung 13</w:t>
+      </w:r>
+      <w:r>
+        <w:rPr>
+          <w:rStyle w:val="Strong"/>
+          <w:rFonts w:ascii="Times" w:hAnsi="Times"/>
+          <w:color w:val="000000"/>
+          <w:sz w:val="27"/>
+          <w:szCs w:val="27"/>
+        </w:rPr>
+        <w:fldChar w:fldCharType="begin">
+          <w:ffData>
+            <w:name w:val="Check5"/>
+            <w:enabled/>
+            <w:calcOnExit w:val="0"/>
+            <w:checkBox>
+              <w:sizeAuto/>
+              <w:default w:val="0"/>
+            </w:checkBox>
+          </w:ffData>
+        </w:fldChar>
+      </w:r>
+      <w:bookmarkStart w:id="5" w:name="Check5"/>
+      <w:r>
+        <w:rPr>
+          <w:rStyle w:val="Strong"/>
+          <w:rFonts w:ascii="Times" w:hAnsi="Times"/>
+          <w:color w:val="000000"/>
+          <w:sz w:val="27"/>
+          <w:szCs w:val="27"/>
+        </w:rPr>
+        <w:instrText xml:space="preserve"> FORMCHECKBOX </w:instrText>
+      </w:r>
+      <w:r>
+        <w:rPr>
+          <w:rStyle w:val="Strong"/>
+          <w:rFonts w:ascii="Times" w:hAnsi="Times"/>
+          <w:color w:val="000000"/>
+          <w:sz w:val="27"/>
+          <w:szCs w:val="27"/>
+        </w:rPr>
+      </w:r>
+      <w:r>
+        <w:rPr>
+          <w:rStyle w:val="Strong"/>
+          <w:rFonts w:ascii="Times" w:hAnsi="Times"/>
+          <w:color w:val="000000"/>
+          <w:sz w:val="27"/>
+          <w:szCs w:val="27"/>
+        </w:rPr>
+        <w:fldChar w:fldCharType="separate"/>
+      </w:r>
+      <w:r>
+        <w:rPr>
+          <w:rStyle w:val="Strong"/>
+          <w:rFonts w:ascii="Times" w:hAnsi="Times"/>
+          <w:color w:val="000000"/>
+          <w:sz w:val="27"/>
+          <w:szCs w:val="27"/>
+        </w:rPr>
+        <w:fldChar w:fldCharType="end"/>
+      </w:r>
+      <w:bookmarkEnd w:id="5"/>
+    </w:p>
+    <w:p>
+      <w:pPr>
+        <w:pStyle w:val="ListParagraph"/>
         <w:spacing w:after="0"/>
-        <w:ind w:left="1" w:firstLine="0"/>
-      </w:pPr>
-      <w:r>
-        <w:t xml:space="preserve"> </w:t>
-      </w:r>
+        <w:ind w:left="361" w:firstLine="0"/>
+      </w:pPr>
     </w:p>
     <w:sectPr>
       <w:pgSz w:w="11906" w:h="16838"/>
@@ -835,6 +1410,118 @@
 <file path=word/numbering.xml><?xml version="1.0" encoding="utf-8"?>
 <w:numbering xmlns:wpc="http://schemas.microsoft.com/office/word/2010/wordprocessingCanvas" xmlns:cx="http://schemas.microsoft.com/office/drawing/2014/chartex" xmlns:cx1="http://schemas.microsoft.com/office/drawing/2015/9/8/chartex" xmlns:cx2="http://schemas.microsoft.com/office/drawing/2015/10/21/chartex" xmlns:cx3="http://schemas.microsoft.com/office/drawing/2016/5/9/chartex" xmlns:cx4="http://schemas.microsoft.com/office/drawing/2016/5/10/chartex" xmlns:cx5="http://schemas.microsoft.com/office/drawing/2016/5/11/chartex" xmlns:cx6="http://schemas.microsoft.com/office/drawing/2016/5/12/chartex" xmlns:cx7="http://schemas.microsoft.com/office/drawing/2016/5/13/chartex" xmlns:cx8="http://schemas.microsoft.com/office/drawing/2016/5/14/chartex" xmlns:mc="http://schemas.openxmlformats.org/markup-compatibility/2006" xmlns:aink="http://schemas.microsoft.com/office/drawing/2016/ink" xmlns:am3d="http://schemas.microsoft.com/office/drawing/2017/model3d" xmlns:o="urn:schemas-microsoft-com:office:office" xmlns:r="http://schemas.openxmlformats.org/officeDocument/2006/relationships" xmlns:m="http://schemas.openxmlformats.org/officeDocument/2006/math" xmlns:v="urn:schemas-microsoft-com:vml" xmlns:wp14="http://schemas.microsoft.com/office/word/2010/wordprocessingDrawing" xmlns:wp="http://schemas.openxmlformats.org/drawingml/2006/wordprocessingDrawing" xmlns:w10="urn:schemas-microsoft-com:office:word" xmlns:w="http://schemas.openxmlformats.org/wordprocessingml/2006/main" xmlns:w14="http://schemas.microsoft.com/office/word/2010/wordml" xmlns:w15="http://schemas.microsoft.com/office/word/2012/wordml" xmlns:w16cex="http://schemas.microsoft.com/office/word/2018/wordml/cex" xmlns:w16cid="http://schemas.microsoft.com/office/word/2016/wordml/cid" xmlns:w16="http://schemas.microsoft.com/office/word/2018/wordml" xmlns:w16se="http://schemas.microsoft.com/office/word/2015/wordml/symex" xmlns:wpg="http://schemas.microsoft.com/office/word/2010/wordprocessingGroup" xmlns:wpi="http://schemas.microsoft.com/office/word/2010/wordprocessingInk" xmlns:wne="http://schemas.microsoft.com/office/word/2006/wordml" xmlns:wps="http://schemas.microsoft.com/office/word/2010/wordprocessingShape" mc:Ignorable="w14 w15 w16se w16cid w16 w16cex wp14">
   <w:abstractNum w:abstractNumId="0" w15:restartNumberingAfterBreak="0">
+    <w:nsid w:val="04BA0592"/>
+    <w:multiLevelType w:val="hybridMultilevel"/>
+    <w:tmpl w:val="AF62D498"/>
+    <w:lvl w:ilvl="0" w:tplc="32FC3542">
+      <w:numFmt w:val="bullet"/>
+      <w:lvlText w:val=""/>
+      <w:lvlJc w:val="left"/>
+      <w:pPr>
+        <w:ind w:left="361" w:hanging="360"/>
+      </w:pPr>
+      <w:rPr>
+        <w:rFonts w:ascii="Wingdings" w:eastAsia="Calibri" w:hAnsi="Wingdings" w:cs="Calibri" w:hint="default"/>
+      </w:rPr>
+    </w:lvl>
+    <w:lvl w:ilvl="1" w:tplc="08090003" w:tentative="1">
+      <w:start w:val="1"/>
+      <w:numFmt w:val="bullet"/>
+      <w:lvlText w:val="o"/>
+      <w:lvlJc w:val="left"/>
+      <w:pPr>
+        <w:ind w:left="1081" w:hanging="360"/>
+      </w:pPr>
+      <w:rPr>
+        <w:rFonts w:ascii="Courier New" w:hAnsi="Courier New" w:hint="default"/>
+      </w:rPr>
+    </w:lvl>
+    <w:lvl w:ilvl="2" w:tplc="08090005" w:tentative="1">
+      <w:start w:val="1"/>
+      <w:numFmt w:val="bullet"/>
+      <w:lvlText w:val=""/>
+      <w:lvlJc w:val="left"/>
+      <w:pPr>
+        <w:ind w:left="1801" w:hanging="360"/>
+      </w:pPr>
+      <w:rPr>
+        <w:rFonts w:ascii="Wingdings" w:hAnsi="Wingdings" w:hint="default"/>
+      </w:rPr>
+    </w:lvl>
+    <w:lvl w:ilvl="3" w:tplc="08090001" w:tentative="1">
+      <w:start w:val="1"/>
+      <w:numFmt w:val="bullet"/>
+      <w:lvlText w:val=""/>
+      <w:lvlJc w:val="left"/>
+      <w:pPr>
+        <w:ind w:left="2521" w:hanging="360"/>
+      </w:pPr>
+      <w:rPr>
+        <w:rFonts w:ascii="Symbol" w:hAnsi="Symbol" w:hint="default"/>
+      </w:rPr>
+    </w:lvl>
+    <w:lvl w:ilvl="4" w:tplc="08090003" w:tentative="1">
+      <w:start w:val="1"/>
+      <w:numFmt w:val="bullet"/>
+      <w:lvlText w:val="o"/>
+      <w:lvlJc w:val="left"/>
+      <w:pPr>
+        <w:ind w:left="3241" w:hanging="360"/>
+      </w:pPr>
+      <w:rPr>
+        <w:rFonts w:ascii="Courier New" w:hAnsi="Courier New" w:hint="default"/>
+      </w:rPr>
+    </w:lvl>
+    <w:lvl w:ilvl="5" w:tplc="08090005" w:tentative="1">
+      <w:start w:val="1"/>
+      <w:numFmt w:val="bullet"/>
+      <w:lvlText w:val=""/>
+      <w:lvlJc w:val="left"/>
+      <w:pPr>
+        <w:ind w:left="3961" w:hanging="360"/>
+      </w:pPr>
+      <w:rPr>
+        <w:rFonts w:ascii="Wingdings" w:hAnsi="Wingdings" w:hint="default"/>
+      </w:rPr>
+    </w:lvl>
+    <w:lvl w:ilvl="6" w:tplc="08090001" w:tentative="1">
+      <w:start w:val="1"/>
+      <w:numFmt w:val="bullet"/>
+      <w:lvlText w:val=""/>
+      <w:lvlJc w:val="left"/>
+      <w:pPr>
+        <w:ind w:left="4681" w:hanging="360"/>
+      </w:pPr>
+      <w:rPr>
+        <w:rFonts w:ascii="Symbol" w:hAnsi="Symbol" w:hint="default"/>
+      </w:rPr>
+    </w:lvl>
+    <w:lvl w:ilvl="7" w:tplc="08090003" w:tentative="1">
+      <w:start w:val="1"/>
+      <w:numFmt w:val="bullet"/>
+      <w:lvlText w:val="o"/>
+      <w:lvlJc w:val="left"/>
+      <w:pPr>
+        <w:ind w:left="5401" w:hanging="360"/>
+      </w:pPr>
+      <w:rPr>
+        <w:rFonts w:ascii="Courier New" w:hAnsi="Courier New" w:hint="default"/>
+      </w:rPr>
+    </w:lvl>
+    <w:lvl w:ilvl="8" w:tplc="08090005" w:tentative="1">
+      <w:start w:val="1"/>
+      <w:numFmt w:val="bullet"/>
+      <w:lvlText w:val=""/>
+      <w:lvlJc w:val="left"/>
+      <w:pPr>
+        <w:ind w:left="6121" w:hanging="360"/>
+      </w:pPr>
+      <w:rPr>
+        <w:rFonts w:ascii="Wingdings" w:hAnsi="Wingdings" w:hint="default"/>
+      </w:rPr>
+    </w:lvl>
+  </w:abstractNum>
+  <w:abstractNum w:abstractNumId="1" w15:restartNumberingAfterBreak="0">
     <w:nsid w:val="512B2B7A"/>
     <w:multiLevelType w:val="hybridMultilevel"/>
     <w:tmpl w:val="41A6CA9A"/>
@@ -1046,8 +1733,129 @@
       </w:rPr>
     </w:lvl>
   </w:abstractNum>
+  <w:abstractNum w:abstractNumId="2" w15:restartNumberingAfterBreak="0">
+    <w:nsid w:val="6BBA7EB9"/>
+    <w:multiLevelType w:val="hybridMultilevel"/>
+    <w:tmpl w:val="F302477C"/>
+    <w:lvl w:ilvl="0" w:tplc="E2A427DE">
+      <w:numFmt w:val="bullet"/>
+      <w:lvlText w:val=""/>
+      <w:lvlJc w:val="left"/>
+      <w:pPr>
+        <w:ind w:left="708" w:hanging="360"/>
+      </w:pPr>
+      <w:rPr>
+        <w:rFonts w:ascii="Wingdings" w:eastAsia="Calibri" w:hAnsi="Wingdings" w:cs="Calibri" w:hint="default"/>
+        <w:b/>
+        <w:color w:val="000000"/>
+        <w:sz w:val="27"/>
+      </w:rPr>
+    </w:lvl>
+    <w:lvl w:ilvl="1" w:tplc="08090003" w:tentative="1">
+      <w:start w:val="1"/>
+      <w:numFmt w:val="bullet"/>
+      <w:lvlText w:val="o"/>
+      <w:lvlJc w:val="left"/>
+      <w:pPr>
+        <w:ind w:left="1428" w:hanging="360"/>
+      </w:pPr>
+      <w:rPr>
+        <w:rFonts w:ascii="Courier New" w:hAnsi="Courier New" w:hint="default"/>
+      </w:rPr>
+    </w:lvl>
+    <w:lvl w:ilvl="2" w:tplc="08090005" w:tentative="1">
+      <w:start w:val="1"/>
+      <w:numFmt w:val="bullet"/>
+      <w:lvlText w:val=""/>
+      <w:lvlJc w:val="left"/>
+      <w:pPr>
+        <w:ind w:left="2148" w:hanging="360"/>
+      </w:pPr>
+      <w:rPr>
+        <w:rFonts w:ascii="Wingdings" w:hAnsi="Wingdings" w:hint="default"/>
+      </w:rPr>
+    </w:lvl>
+    <w:lvl w:ilvl="3" w:tplc="08090001" w:tentative="1">
+      <w:start w:val="1"/>
+      <w:numFmt w:val="bullet"/>
+      <w:lvlText w:val=""/>
+      <w:lvlJc w:val="left"/>
+      <w:pPr>
+        <w:ind w:left="2868" w:hanging="360"/>
+      </w:pPr>
+      <w:rPr>
+        <w:rFonts w:ascii="Symbol" w:hAnsi="Symbol" w:hint="default"/>
+      </w:rPr>
+    </w:lvl>
+    <w:lvl w:ilvl="4" w:tplc="08090003" w:tentative="1">
+      <w:start w:val="1"/>
+      <w:numFmt w:val="bullet"/>
+      <w:lvlText w:val="o"/>
+      <w:lvlJc w:val="left"/>
+      <w:pPr>
+        <w:ind w:left="3588" w:hanging="360"/>
+      </w:pPr>
+      <w:rPr>
+        <w:rFonts w:ascii="Courier New" w:hAnsi="Courier New" w:hint="default"/>
+      </w:rPr>
+    </w:lvl>
+    <w:lvl w:ilvl="5" w:tplc="08090005" w:tentative="1">
+      <w:start w:val="1"/>
+      <w:numFmt w:val="bullet"/>
+      <w:lvlText w:val=""/>
+      <w:lvlJc w:val="left"/>
+      <w:pPr>
+        <w:ind w:left="4308" w:hanging="360"/>
+      </w:pPr>
+      <w:rPr>
+        <w:rFonts w:ascii="Wingdings" w:hAnsi="Wingdings" w:hint="default"/>
+      </w:rPr>
+    </w:lvl>
+    <w:lvl w:ilvl="6" w:tplc="08090001" w:tentative="1">
+      <w:start w:val="1"/>
+      <w:numFmt w:val="bullet"/>
+      <w:lvlText w:val=""/>
+      <w:lvlJc w:val="left"/>
+      <w:pPr>
+        <w:ind w:left="5028" w:hanging="360"/>
+      </w:pPr>
+      <w:rPr>
+        <w:rFonts w:ascii="Symbol" w:hAnsi="Symbol" w:hint="default"/>
+      </w:rPr>
+    </w:lvl>
+    <w:lvl w:ilvl="7" w:tplc="08090003" w:tentative="1">
+      <w:start w:val="1"/>
+      <w:numFmt w:val="bullet"/>
+      <w:lvlText w:val="o"/>
+      <w:lvlJc w:val="left"/>
+      <w:pPr>
+        <w:ind w:left="5748" w:hanging="360"/>
+      </w:pPr>
+      <w:rPr>
+        <w:rFonts w:ascii="Courier New" w:hAnsi="Courier New" w:hint="default"/>
+      </w:rPr>
+    </w:lvl>
+    <w:lvl w:ilvl="8" w:tplc="08090005" w:tentative="1">
+      <w:start w:val="1"/>
+      <w:numFmt w:val="bullet"/>
+      <w:lvlText w:val=""/>
+      <w:lvlJc w:val="left"/>
+      <w:pPr>
+        <w:ind w:left="6468" w:hanging="360"/>
+      </w:pPr>
+      <w:rPr>
+        <w:rFonts w:ascii="Wingdings" w:hAnsi="Wingdings" w:hint="default"/>
+      </w:rPr>
+    </w:lvl>
+  </w:abstractNum>
   <w:num w:numId="1">
+    <w:abstractNumId w:val="1"/>
+  </w:num>
+  <w:num w:numId="2">
     <w:abstractNumId w:val="0"/>
+  </w:num>
+  <w:num w:numId="3">
+    <w:abstractNumId w:val="2"/>
   </w:num>
 </w:numbering>
 </file>
@@ -1446,15 +2254,9 @@
   <w:style w:type="paragraph" w:default="1" w:styleId="Normal">
     <w:name w:val="Normal"/>
     <w:qFormat/>
-    <w:pPr>
-      <w:spacing w:after="59" w:line="259" w:lineRule="auto"/>
-      <w:ind w:left="10" w:hanging="10"/>
-    </w:pPr>
+    <w:rsid w:val="00D42326"/>
     <w:rPr>
-      <w:rFonts w:ascii="Calibri" w:eastAsia="Calibri" w:hAnsi="Calibri" w:cs="Calibri"/>
-      <w:color w:val="000000"/>
-      <w:sz w:val="22"/>
-      <w:lang w:val="de-DE" w:eastAsia="de-DE" w:bidi="de-DE"/>
+      <w:rFonts w:ascii="Times New Roman" w:eastAsia="Times New Roman" w:hAnsi="Times New Roman" w:cs="Times New Roman"/>
     </w:rPr>
   </w:style>
   <w:style w:type="character" w:default="1" w:styleId="DefaultParagraphFont">
@@ -1483,6 +2285,46 @@
     <w:uiPriority w:val="99"/>
     <w:semiHidden/>
     <w:unhideWhenUsed/>
+  </w:style>
+  <w:style w:type="paragraph" w:styleId="ListParagraph">
+    <w:name w:val="List Paragraph"/>
+    <w:basedOn w:val="Normal"/>
+    <w:uiPriority w:val="34"/>
+    <w:qFormat/>
+    <w:rsid w:val="00D42326"/>
+    <w:pPr>
+      <w:spacing w:after="59" w:line="259" w:lineRule="auto"/>
+      <w:ind w:left="720" w:hanging="10"/>
+      <w:contextualSpacing/>
+    </w:pPr>
+    <w:rPr>
+      <w:rFonts w:ascii="Calibri" w:eastAsia="Calibri" w:hAnsi="Calibri" w:cs="Calibri"/>
+      <w:color w:val="000000"/>
+      <w:sz w:val="22"/>
+      <w:lang w:val="de-DE" w:eastAsia="de-DE" w:bidi="de-DE"/>
+    </w:rPr>
+  </w:style>
+  <w:style w:type="character" w:styleId="Strong">
+    <w:name w:val="Strong"/>
+    <w:basedOn w:val="DefaultParagraphFont"/>
+    <w:uiPriority w:val="22"/>
+    <w:qFormat/>
+    <w:rsid w:val="00D42326"/>
+    <w:rPr>
+      <w:b/>
+      <w:bCs/>
+    </w:rPr>
+  </w:style>
+  <w:style w:type="paragraph" w:styleId="NormalWeb">
+    <w:name w:val="Normal (Web)"/>
+    <w:basedOn w:val="Normal"/>
+    <w:uiPriority w:val="99"/>
+    <w:semiHidden/>
+    <w:unhideWhenUsed/>
+    <w:rsid w:val="00D42326"/>
+    <w:pPr>
+      <w:spacing w:before="100" w:beforeAutospacing="1" w:after="100" w:afterAutospacing="1"/>
+    </w:pPr>
   </w:style>
 </w:styles>
 </file>

</xml_diff>